<commit_message>
fix template, fix pending, dissolution fields
</commit_message>
<xml_diff>
--- a/uploads/dissolution/dissolution/dissolution_File_A_Phuluc_22.docx
+++ b/uploads/dissolution/dissolution/dissolution_File_A_Phuluc_22.docx
@@ -1411,14 +1411,12 @@
             </w:pPr>
             <w:r>
               <w:rPr>
-                <w:rFonts w:ascii="Times New Roman Bold" w:eastAsia="Times New Roman" w:hAnsi="Times New Roman Bold"/>
                 <w:b/>
-                <w:spacing w:val="-10"/>
                 <w:sz w:val="26"/>
                 <w:szCs w:val="26"/>
                 <w:lang w:val="pt-BR"/>
               </w:rPr>
-              <w:t xml:space="preserve">NGƯỜI </w:t>
+              <w:t>NGƯỜI ĐẠI</w:t>
             </w:r>
             <w:r>
               <w:rPr>
@@ -1427,7 +1425,7 @@
                 <w:szCs w:val="26"/>
                 <w:lang w:val="pt-BR"/>
               </w:rPr>
-              <w:t>ĐẠI DIỆN THEO PHÁP LUẬT CỦA DOANH NGHIỆP</w:t>
+              <w:t xml:space="preserve"> DIỆN THEO PHÁP LUẬT CỦA DOANH NGHIỆP</w:t>
             </w:r>
           </w:p>
           <w:p>
@@ -1507,7 +1505,23 @@
                 <w:szCs w:val="26"/>
                 <w:lang w:val="pt-BR"/>
               </w:rPr>
-              <w:t>{dissolution_approve_representative | upper}</w:t>
+              <w:t>{</w:t>
+            </w:r>
+            <w:r>
+              <w:rPr>
+                <w:sz w:val="26"/>
+                <w:szCs w:val="26"/>
+                <w:lang w:val="pt-BR"/>
+              </w:rPr>
+              <w:t xml:space="preserve">dissolution_approve_org_person </w:t>
+            </w:r>
+            <w:r>
+              <w:rPr>
+                <w:sz w:val="26"/>
+                <w:szCs w:val="26"/>
+                <w:lang w:val="pt-BR"/>
+              </w:rPr>
+              <w:t>| upper}</w:t>
             </w:r>
           </w:p>
         </w:tc>

</xml_diff>